<commit_message>
Changes to be committed:
</commit_message>
<xml_diff>
--- a/додатково/Курсова робота ТЗ Харченко Чайка.docx
+++ b/додатково/Курсова робота ТЗ Харченко Чайка.docx
@@ -1,14 +1,12 @@
 
 <file path=word/document.xml><?xml version="1.0" encoding="utf-8"?>
-<w:document xmlns:wpc="http://schemas.microsoft.com/office/word/2010/wordprocessingCanvas" xmlns:cx="http://schemas.microsoft.com/office/drawing/2014/chartex" xmlns:cx1="http://schemas.microsoft.com/office/drawing/2015/9/8/chartex" xmlns:cx2="http://schemas.microsoft.com/office/drawing/2015/10/21/chartex" xmlns:cx3="http://schemas.microsoft.com/office/drawing/2016/5/9/chartex" xmlns:cx4="http://schemas.microsoft.com/office/drawing/2016/5/10/chartex" xmlns:cx5="http://schemas.microsoft.com/office/drawing/2016/5/11/chartex" xmlns:cx6="http://schemas.microsoft.com/office/drawing/2016/5/12/chartex" xmlns:cx7="http://schemas.microsoft.com/office/drawing/2016/5/13/chartex" xmlns:cx8="http://schemas.microsoft.com/office/drawing/2016/5/14/chartex" xmlns:mc="http://schemas.openxmlformats.org/markup-compatibility/2006" xmlns:aink="http://schemas.microsoft.com/office/drawing/2016/ink" xmlns:am3d="http://schemas.microsoft.com/office/drawing/2017/model3d" xmlns:o="urn:schemas-microsoft-com:office:office" xmlns:r="http://schemas.openxmlformats.org/officeDocument/2006/relationships" xmlns:m="http://schemas.openxmlformats.org/officeDocument/2006/math" xmlns:v="urn:schemas-microsoft-com:vml" xmlns:wp14="http://schemas.microsoft.com/office/word/2010/wordprocessingDrawing" xmlns:wp="http://schemas.openxmlformats.org/drawingml/2006/wordprocessingDrawing" xmlns:w10="urn:schemas-microsoft-com:office:word" xmlns:w="http://schemas.openxmlformats.org/wordprocessingml/2006/main" xmlns:w14="http://schemas.microsoft.com/office/word/2010/wordml" xmlns:w15="http://schemas.microsoft.com/office/word/2012/wordml" xmlns:w16cid="http://schemas.microsoft.com/office/word/2016/wordml/cid" xmlns:w16se="http://schemas.microsoft.com/office/word/2015/wordml/symex" xmlns:wpg="http://schemas.microsoft.com/office/word/2010/wordprocessingGroup" xmlns:wpi="http://schemas.microsoft.com/office/word/2010/wordprocessingInk" xmlns:wne="http://schemas.microsoft.com/office/word/2006/wordml" xmlns:wps="http://schemas.microsoft.com/office/word/2010/wordprocessingShape" xmlns:a="http://schemas.openxmlformats.org/drawingml/2006/main" xmlns:pic="http://schemas.openxmlformats.org/drawingml/2006/picture" xmlns:a14="http://schemas.microsoft.com/office/drawing/2010/main" mc:Ignorable="w14 w15 w16se w16cid wp14">
+<w:document xmlns:wpc="http://schemas.microsoft.com/office/word/2010/wordprocessingCanvas" xmlns:cx="http://schemas.microsoft.com/office/drawing/2014/chartex" xmlns:mc="http://schemas.openxmlformats.org/markup-compatibility/2006" xmlns:o="urn:schemas-microsoft-com:office:office" xmlns:r="http://schemas.openxmlformats.org/officeDocument/2006/relationships" xmlns:m="http://schemas.openxmlformats.org/officeDocument/2006/math" xmlns:v="urn:schemas-microsoft-com:vml" xmlns:wp14="http://schemas.microsoft.com/office/word/2010/wordprocessingDrawing" xmlns:wp="http://schemas.openxmlformats.org/drawingml/2006/wordprocessingDrawing" xmlns:w10="urn:schemas-microsoft-com:office:word" xmlns:w="http://schemas.openxmlformats.org/wordprocessingml/2006/main" xmlns:w14="http://schemas.microsoft.com/office/word/2010/wordml" xmlns:w15="http://schemas.microsoft.com/office/word/2012/wordml" xmlns:w16se="http://schemas.microsoft.com/office/word/2015/wordml/symex" xmlns:wpg="http://schemas.microsoft.com/office/word/2010/wordprocessingGroup" xmlns:wpi="http://schemas.microsoft.com/office/word/2010/wordprocessingInk" xmlns:wne="http://schemas.microsoft.com/office/word/2006/wordml" xmlns:wps="http://schemas.microsoft.com/office/word/2010/wordprocessingShape" mc:Ignorable="w14 w15 w16se wp14">
   <w:body>
     <w:p>
       <w:pPr>
-        <w:pStyle w:val="a"/>
         <w:jc w:val="center"/>
         <w:rPr>
-          <w:rFonts w:ascii="Times New Roman" w:hAnsi="Times New Roman" w:eastAsia="Times New Roman" w:cs="Times New Roman"/>
-          <w:noProof w:val="0"/>
+          <w:rFonts w:eastAsia="Times New Roman"/>
           <w:sz w:val="40"/>
           <w:szCs w:val="40"/>
           <w:lang w:val="uk-UA"/>
@@ -35,20 +33,9 @@
       </w:r>
       <w:r>
         <w:rPr>
-          <w:rFonts w:ascii="Times New Roman" w:hAnsi="Times New Roman" w:eastAsia="Times New Roman" w:cs="Times New Roman"/>
-          <w:b w:val="0"/>
-          <w:bCs w:val="0"/>
-          <w:i w:val="0"/>
-          <w:iCs w:val="0"/>
-          <w:caps w:val="0"/>
-          <w:smallCaps w:val="0"/>
-          <w:strike w:val="0"/>
-          <w:dstrike w:val="0"/>
-          <w:noProof w:val="0"/>
-          <w:color w:val="000000" w:themeColor="text1" w:themeTint="FF" w:themeShade="FF"/>
+          <w:rFonts w:eastAsia="Times New Roman"/>
           <w:sz w:val="36"/>
           <w:szCs w:val="36"/>
-          <w:u w:val="none"/>
           <w:lang w:val="uk-UA"/>
         </w:rPr>
         <w:t>Гра «Поле-чудес»</w:t>
@@ -56,11 +43,6 @@
     </w:p>
     <w:p>
       <w:pPr>
-        <w:pStyle w:val="a"/>
-        <w:suppressLineNumbers w:val="0"/>
-        <w:bidi w:val="0"/>
-        <w:spacing w:before="0" w:beforeAutospacing="off" w:after="0" w:afterAutospacing="off" w:line="360" w:lineRule="auto"/>
-        <w:ind w:left="0" w:right="0" w:firstLine="709"/>
         <w:jc w:val="center"/>
         <w:rPr>
           <w:sz w:val="32"/>
@@ -95,11 +77,6 @@
     </w:p>
     <w:p>
       <w:pPr>
-        <w:pStyle w:val="a"/>
-        <w:suppressLineNumbers w:val="0"/>
-        <w:bidi w:val="0"/>
-        <w:spacing w:before="0" w:beforeAutospacing="off" w:after="0" w:afterAutospacing="off" w:line="360" w:lineRule="auto"/>
-        <w:ind w:left="0" w:right="0" w:firstLine="709"/>
         <w:jc w:val="center"/>
         <w:rPr>
           <w:sz w:val="32"/>
@@ -110,11 +87,7 @@
     </w:p>
     <w:p>
       <w:pPr>
-        <w:pStyle w:val="a"/>
-        <w:suppressLineNumbers w:val="0"/>
-        <w:bidi w:val="0"/>
-        <w:spacing w:before="0" w:beforeAutospacing="off" w:after="0" w:afterAutospacing="off" w:line="360" w:lineRule="auto"/>
-        <w:ind w:left="0" w:right="0" w:firstLine="0"/>
+        <w:ind w:firstLine="0"/>
         <w:jc w:val="center"/>
         <w:rPr>
           <w:sz w:val="32"/>
@@ -123,26 +96,30 @@
         </w:rPr>
       </w:pPr>
       <w:r>
+        <w:rPr>
+          <w:noProof/>
+          <w:lang w:val="uk-UA" w:eastAsia="uk-UA"/>
+        </w:rPr>
         <w:drawing>
-          <wp:inline wp14:editId="7C98AA22" wp14:anchorId="7DA3A0D5">
+          <wp:inline distT="0" distB="0" distL="0" distR="0" wp14:anchorId="7DA3A0D5" wp14:editId="7C98AA22">
             <wp:extent cx="6124574" cy="2228850"/>
             <wp:effectExtent l="0" t="0" r="0" b="0"/>
-            <wp:docPr id="2083843816" name="" title=""/>
+            <wp:docPr id="2083843816" name="Рисунок 2083843816"/>
             <wp:cNvGraphicFramePr>
-              <a:graphicFrameLocks noChangeAspect="1"/>
+              <a:graphicFrameLocks xmlns:a="http://schemas.openxmlformats.org/drawingml/2006/main" noChangeAspect="1"/>
             </wp:cNvGraphicFramePr>
-            <a:graphic>
+            <a:graphic xmlns:a="http://schemas.openxmlformats.org/drawingml/2006/main">
               <a:graphicData uri="http://schemas.openxmlformats.org/drawingml/2006/picture">
-                <pic:pic>
+                <pic:pic xmlns:pic="http://schemas.openxmlformats.org/drawingml/2006/picture">
                   <pic:nvPicPr>
                     <pic:cNvPr id="0" name=""/>
                     <pic:cNvPicPr/>
                   </pic:nvPicPr>
                   <pic:blipFill>
-                    <a:blip r:embed="R7c1229848dbf482a">
+                    <a:blip r:embed="rId5">
                       <a:extLst>
-                        <a:ext xmlns:a="http://schemas.openxmlformats.org/drawingml/2006/main" uri="{28A0092B-C50C-407E-A947-70E740481C1C}">
-                          <a14:useLocalDpi val="0"/>
+                        <a:ext uri="{28A0092B-C50C-407E-A947-70E740481C1C}">
+                          <a14:useLocalDpi xmlns:a14="http://schemas.microsoft.com/office/drawing/2010/main" val="0"/>
                         </a:ext>
                       </a:extLst>
                     </a:blip>
@@ -167,8 +144,6 @@
       </w:r>
       <w:r>
         <w:rPr>
-          <w:sz w:val="28"/>
-          <w:szCs w:val="28"/>
           <w:lang w:val="uk-UA"/>
         </w:rPr>
         <w:t>Діаграма 1: IDEF0</w:t>
@@ -176,48 +151,46 @@
     </w:p>
     <w:p>
       <w:pPr>
-        <w:pStyle w:val="a"/>
         <w:ind w:firstLine="0"/>
         <w:jc w:val="center"/>
         <w:rPr>
-          <w:sz w:val="28"/>
-          <w:szCs w:val="28"/>
           <w:lang w:val="uk-UA"/>
         </w:rPr>
       </w:pPr>
     </w:p>
     <w:p>
       <w:pPr>
-        <w:pStyle w:val="a"/>
         <w:ind w:firstLine="0"/>
         <w:jc w:val="center"/>
         <w:rPr>
-          <w:sz w:val="28"/>
-          <w:szCs w:val="28"/>
-          <w:lang w:val="uk-UA"/>
-        </w:rPr>
-      </w:pPr>
-      <w:r>
+          <w:lang w:val="uk-UA"/>
+        </w:rPr>
+      </w:pPr>
+      <w:r>
+        <w:rPr>
+          <w:noProof/>
+          <w:lang w:val="uk-UA" w:eastAsia="uk-UA"/>
+        </w:rPr>
         <w:drawing>
-          <wp:inline wp14:editId="626B9369" wp14:anchorId="0FE1004B">
+          <wp:inline distT="0" distB="0" distL="0" distR="0" wp14:anchorId="0FE1004B" wp14:editId="626B9369">
             <wp:extent cx="6124574" cy="1847850"/>
             <wp:effectExtent l="0" t="0" r="0" b="0"/>
-            <wp:docPr id="798432255" name="" title=""/>
+            <wp:docPr id="798432255" name="Рисунок 798432255"/>
             <wp:cNvGraphicFramePr>
-              <a:graphicFrameLocks noChangeAspect="1"/>
+              <a:graphicFrameLocks xmlns:a="http://schemas.openxmlformats.org/drawingml/2006/main" noChangeAspect="1"/>
             </wp:cNvGraphicFramePr>
-            <a:graphic>
+            <a:graphic xmlns:a="http://schemas.openxmlformats.org/drawingml/2006/main">
               <a:graphicData uri="http://schemas.openxmlformats.org/drawingml/2006/picture">
-                <pic:pic>
+                <pic:pic xmlns:pic="http://schemas.openxmlformats.org/drawingml/2006/picture">
                   <pic:nvPicPr>
                     <pic:cNvPr id="0" name=""/>
                     <pic:cNvPicPr/>
                   </pic:nvPicPr>
                   <pic:blipFill>
-                    <a:blip r:embed="Rf316bc906d8f4a7c">
+                    <a:blip r:embed="rId6" cstate="print">
                       <a:extLst>
-                        <a:ext xmlns:a="http://schemas.openxmlformats.org/drawingml/2006/main" uri="{28A0092B-C50C-407E-A947-70E740481C1C}">
-                          <a14:useLocalDpi val="0"/>
+                        <a:ext uri="{28A0092B-C50C-407E-A947-70E740481C1C}">
+                          <a14:useLocalDpi xmlns:a14="http://schemas.microsoft.com/office/drawing/2010/main" val="0"/>
                         </a:ext>
                       </a:extLst>
                     </a:blip>
@@ -242,8 +215,6 @@
       </w:r>
       <w:r>
         <w:rPr>
-          <w:sz w:val="28"/>
-          <w:szCs w:val="28"/>
           <w:lang w:val="uk-UA"/>
         </w:rPr>
         <w:t>Діаграма 2: IDEF3</w:t>
@@ -251,48 +222,47 @@
     </w:p>
     <w:p>
       <w:pPr>
-        <w:pStyle w:val="a"/>
         <w:ind w:firstLine="0"/>
         <w:jc w:val="center"/>
         <w:rPr>
-          <w:sz w:val="28"/>
-          <w:szCs w:val="28"/>
           <w:lang w:val="uk-UA"/>
         </w:rPr>
       </w:pPr>
     </w:p>
     <w:p>
       <w:pPr>
-        <w:pStyle w:val="a"/>
         <w:ind w:firstLine="0"/>
         <w:jc w:val="center"/>
         <w:rPr>
-          <w:sz w:val="28"/>
-          <w:szCs w:val="28"/>
-          <w:lang w:val="uk-UA"/>
-        </w:rPr>
-      </w:pPr>
-      <w:r>
+          <w:lang w:val="uk-UA"/>
+        </w:rPr>
+      </w:pPr>
+      <w:r>
+        <w:rPr>
+          <w:noProof/>
+          <w:lang w:val="uk-UA" w:eastAsia="uk-UA"/>
+        </w:rPr>
+        <w:lastRenderedPageBreak/>
         <w:drawing>
-          <wp:inline wp14:editId="75D66D0E" wp14:anchorId="297B1481">
+          <wp:inline distT="0" distB="0" distL="0" distR="0" wp14:anchorId="297B1481" wp14:editId="75D66D0E">
             <wp:extent cx="6124574" cy="4210050"/>
             <wp:effectExtent l="0" t="0" r="0" b="0"/>
-            <wp:docPr id="2042666293" name="" title=""/>
+            <wp:docPr id="2042666293" name="Рисунок 2042666293"/>
             <wp:cNvGraphicFramePr>
-              <a:graphicFrameLocks noChangeAspect="1"/>
+              <a:graphicFrameLocks xmlns:a="http://schemas.openxmlformats.org/drawingml/2006/main" noChangeAspect="1"/>
             </wp:cNvGraphicFramePr>
-            <a:graphic>
+            <a:graphic xmlns:a="http://schemas.openxmlformats.org/drawingml/2006/main">
               <a:graphicData uri="http://schemas.openxmlformats.org/drawingml/2006/picture">
-                <pic:pic>
+                <pic:pic xmlns:pic="http://schemas.openxmlformats.org/drawingml/2006/picture">
                   <pic:nvPicPr>
                     <pic:cNvPr id="0" name=""/>
                     <pic:cNvPicPr/>
                   </pic:nvPicPr>
                   <pic:blipFill>
-                    <a:blip r:embed="Reaad4ca3edf64170">
+                    <a:blip r:embed="rId7">
                       <a:extLst>
-                        <a:ext xmlns:a="http://schemas.openxmlformats.org/drawingml/2006/main" uri="{28A0092B-C50C-407E-A947-70E740481C1C}">
-                          <a14:useLocalDpi val="0"/>
+                        <a:ext uri="{28A0092B-C50C-407E-A947-70E740481C1C}">
+                          <a14:useLocalDpi xmlns:a14="http://schemas.microsoft.com/office/drawing/2010/main" val="0"/>
                         </a:ext>
                       </a:extLst>
                     </a:blip>
@@ -317,24 +287,18 @@
       </w:r>
       <w:r>
         <w:rPr>
-          <w:sz w:val="28"/>
-          <w:szCs w:val="28"/>
           <w:lang w:val="uk-UA"/>
         </w:rPr>
         <w:t xml:space="preserve">Діаграма </w:t>
       </w:r>
       <w:r>
         <w:rPr>
-          <w:sz w:val="28"/>
-          <w:szCs w:val="28"/>
           <w:lang w:val="uk-UA"/>
         </w:rPr>
         <w:t>3</w:t>
       </w:r>
       <w:r>
         <w:rPr>
-          <w:sz w:val="28"/>
-          <w:szCs w:val="28"/>
           <w:lang w:val="uk-UA"/>
         </w:rPr>
         <w:t>: DFD</w:t>
@@ -342,151 +306,136 @@
     </w:p>
     <w:p>
       <w:pPr>
-        <w:pStyle w:val="a"/>
         <w:ind w:firstLine="0"/>
         <w:jc w:val="center"/>
         <w:rPr>
-          <w:sz w:val="28"/>
-          <w:szCs w:val="28"/>
-          <w:lang w:val="uk-UA"/>
-        </w:rPr>
-      </w:pPr>
+          <w:lang w:val="uk-UA"/>
+        </w:rPr>
+      </w:pPr>
+      <w:bookmarkStart w:id="0" w:name="_GoBack"/>
+      <w:bookmarkEnd w:id="0"/>
     </w:p>
     <w:p>
       <w:pPr>
-        <w:pStyle w:val="a"/>
         <w:ind w:firstLine="0"/>
         <w:jc w:val="center"/>
         <w:rPr>
-          <w:sz w:val="28"/>
-          <w:szCs w:val="28"/>
-          <w:lang w:val="uk-UA"/>
-        </w:rPr>
-      </w:pPr>
-      <w:r>
+          <w:lang w:val="uk-UA"/>
+        </w:rPr>
+      </w:pPr>
+      <w:r>
+        <w:rPr>
+          <w:lang w:val="uk-UA"/>
+        </w:rPr>
+        <w:pict w14:anchorId="09ABE408">
+          <v:shapetype id="_x0000_t75" coordsize="21600,21600" o:spt="75" o:preferrelative="t" path="m@4@5l@4@11@9@11@9@5xe" filled="f" stroked="f">
+            <v:stroke joinstyle="miter"/>
+            <v:formulas>
+              <v:f eqn="if lineDrawn pixelLineWidth 0"/>
+              <v:f eqn="sum @0 1 0"/>
+              <v:f eqn="sum 0 0 @1"/>
+              <v:f eqn="prod @2 1 2"/>
+              <v:f eqn="prod @3 21600 pixelWidth"/>
+              <v:f eqn="prod @3 21600 pixelHeight"/>
+              <v:f eqn="sum @0 0 1"/>
+              <v:f eqn="prod @6 1 2"/>
+              <v:f eqn="prod @7 21600 pixelWidth"/>
+              <v:f eqn="sum @8 21600 0"/>
+              <v:f eqn="prod @7 21600 pixelHeight"/>
+              <v:f eqn="sum @10 21600 0"/>
+            </v:formulas>
+            <v:path o:extrusionok="f" gradientshapeok="t" o:connecttype="rect"/>
+            <o:lock v:ext="edit" aspectratio="t"/>
+          </v:shapetype>
+          <v:shape id="_x0000_i1025" type="#_x0000_t75" style="width:481.2pt;height:219.6pt">
+            <v:imagedata r:id="rId8" o:title="class diagram"/>
+          </v:shape>
+        </w:pict>
+      </w:r>
+    </w:p>
+    <w:p>
+      <w:pPr>
+        <w:ind w:firstLine="0"/>
+        <w:jc w:val="center"/>
+        <w:rPr>
+          <w:lang w:val="uk-UA"/>
+        </w:rPr>
+      </w:pPr>
+      <w:r>
+        <w:rPr>
+          <w:lang w:val="uk-UA"/>
+        </w:rPr>
+        <w:t xml:space="preserve">Діаграма </w:t>
+      </w:r>
+      <w:r>
+        <w:rPr>
+          <w:lang w:val="uk-UA"/>
+        </w:rPr>
+        <w:t>4</w:t>
+      </w:r>
+      <w:r>
+        <w:rPr>
+          <w:lang w:val="uk-UA"/>
+        </w:rPr>
+        <w:t xml:space="preserve">: </w:t>
+      </w:r>
+      <w:proofErr w:type="spellStart"/>
+      <w:r>
+        <w:rPr>
+          <w:lang w:val="uk-UA"/>
+        </w:rPr>
+        <w:t>Class</w:t>
+      </w:r>
+      <w:proofErr w:type="spellEnd"/>
+      <w:r>
+        <w:rPr>
+          <w:lang w:val="uk-UA"/>
+        </w:rPr>
+        <w:t xml:space="preserve"> </w:t>
+      </w:r>
+      <w:proofErr w:type="spellStart"/>
+      <w:r>
+        <w:rPr>
+          <w:lang w:val="uk-UA"/>
+        </w:rPr>
+        <w:t>diagram</w:t>
+      </w:r>
+      <w:proofErr w:type="spellEnd"/>
+    </w:p>
+    <w:p>
+      <w:pPr>
+        <w:ind w:firstLine="0"/>
+        <w:jc w:val="center"/>
+        <w:rPr>
+          <w:lang w:val="uk-UA"/>
+        </w:rPr>
+      </w:pPr>
+      <w:r>
+        <w:rPr>
+          <w:noProof/>
+          <w:lang w:val="uk-UA" w:eastAsia="uk-UA"/>
+        </w:rPr>
+        <w:lastRenderedPageBreak/>
         <w:drawing>
-          <wp:inline wp14:editId="0778EAF2" wp14:anchorId="3B569F0F">
-            <wp:extent cx="6124574" cy="2667000"/>
+          <wp:inline distT="0" distB="0" distL="0" distR="0" wp14:anchorId="09F19D80" wp14:editId="48735D8E">
+            <wp:extent cx="6124574" cy="2819400"/>
             <wp:effectExtent l="0" t="0" r="0" b="0"/>
-            <wp:docPr id="447353249" name="" title=""/>
+            <wp:docPr id="1848335627" name="Рисунок 1848335627"/>
             <wp:cNvGraphicFramePr>
-              <a:graphicFrameLocks noChangeAspect="1"/>
+              <a:graphicFrameLocks xmlns:a="http://schemas.openxmlformats.org/drawingml/2006/main" noChangeAspect="1"/>
             </wp:cNvGraphicFramePr>
-            <a:graphic>
+            <a:graphic xmlns:a="http://schemas.openxmlformats.org/drawingml/2006/main">
               <a:graphicData uri="http://schemas.openxmlformats.org/drawingml/2006/picture">
-                <pic:pic>
+                <pic:pic xmlns:pic="http://schemas.openxmlformats.org/drawingml/2006/picture">
                   <pic:nvPicPr>
                     <pic:cNvPr id="0" name=""/>
                     <pic:cNvPicPr/>
                   </pic:nvPicPr>
                   <pic:blipFill>
-                    <a:blip r:embed="Re07dc1b7aed44be6">
+                    <a:blip r:embed="rId9">
                       <a:extLst>
-                        <a:ext xmlns:a="http://schemas.openxmlformats.org/drawingml/2006/main" uri="{28A0092B-C50C-407E-A947-70E740481C1C}">
-                          <a14:useLocalDpi val="0"/>
-                        </a:ext>
-                      </a:extLst>
-                    </a:blip>
-                    <a:stretch>
-                      <a:fillRect/>
-                    </a:stretch>
-                  </pic:blipFill>
-                  <pic:spPr>
-                    <a:xfrm>
-                      <a:off x="0" y="0"/>
-                      <a:ext cx="6124574" cy="2667000"/>
-                    </a:xfrm>
-                    <a:prstGeom prst="rect">
-                      <a:avLst/>
-                    </a:prstGeom>
-                  </pic:spPr>
-                </pic:pic>
-              </a:graphicData>
-            </a:graphic>
-          </wp:inline>
-        </w:drawing>
-      </w:r>
-      <w:r>
-        <w:rPr>
-          <w:sz w:val="28"/>
-          <w:szCs w:val="28"/>
-          <w:lang w:val="uk-UA"/>
-        </w:rPr>
-        <w:t xml:space="preserve">Діаграма </w:t>
-      </w:r>
-      <w:r>
-        <w:rPr>
-          <w:sz w:val="28"/>
-          <w:szCs w:val="28"/>
-          <w:lang w:val="uk-UA"/>
-        </w:rPr>
-        <w:t>4</w:t>
-      </w:r>
-      <w:r>
-        <w:rPr>
-          <w:sz w:val="28"/>
-          <w:szCs w:val="28"/>
-          <w:lang w:val="uk-UA"/>
-        </w:rPr>
-        <w:t xml:space="preserve">: </w:t>
-      </w:r>
-      <w:r>
-        <w:rPr>
-          <w:sz w:val="28"/>
-          <w:szCs w:val="28"/>
-          <w:lang w:val="uk-UA"/>
-        </w:rPr>
-        <w:t>Class</w:t>
-      </w:r>
-      <w:r>
-        <w:rPr>
-          <w:sz w:val="28"/>
-          <w:szCs w:val="28"/>
-          <w:lang w:val="uk-UA"/>
-        </w:rPr>
-        <w:t xml:space="preserve"> </w:t>
-      </w:r>
-      <w:r>
-        <w:rPr>
-          <w:sz w:val="28"/>
-          <w:szCs w:val="28"/>
-          <w:lang w:val="uk-UA"/>
-        </w:rPr>
-        <w:t>diagram</w:t>
-      </w:r>
-    </w:p>
-    <w:p>
-      <w:pPr>
-        <w:pStyle w:val="a"/>
-        <w:ind w:firstLine="0"/>
-        <w:jc w:val="center"/>
-        <w:rPr>
-          <w:sz w:val="28"/>
-          <w:szCs w:val="28"/>
-          <w:lang w:val="uk-UA"/>
-        </w:rPr>
-      </w:pPr>
-      <w:r>
-        <w:drawing>
-          <wp:inline wp14:editId="48735D8E" wp14:anchorId="09F19D80">
-            <wp:extent cx="6124574" cy="2819400"/>
-            <wp:effectExtent l="0" t="0" r="0" b="0"/>
-            <wp:docPr id="1848335627" name="" title=""/>
-            <wp:cNvGraphicFramePr>
-              <a:graphicFrameLocks noChangeAspect="1"/>
-            </wp:cNvGraphicFramePr>
-            <a:graphic>
-              <a:graphicData uri="http://schemas.openxmlformats.org/drawingml/2006/picture">
-                <pic:pic>
-                  <pic:nvPicPr>
-                    <pic:cNvPr id="0" name=""/>
-                    <pic:cNvPicPr/>
-                  </pic:nvPicPr>
-                  <pic:blipFill>
-                    <a:blip r:embed="R999c10dcbde14e4e">
-                      <a:extLst>
-                        <a:ext xmlns:a="http://schemas.openxmlformats.org/drawingml/2006/main" uri="{28A0092B-C50C-407E-A947-70E740481C1C}">
-                          <a14:useLocalDpi val="0"/>
+                        <a:ext uri="{28A0092B-C50C-407E-A947-70E740481C1C}">
+                          <a14:useLocalDpi xmlns:a14="http://schemas.microsoft.com/office/drawing/2010/main" val="0"/>
                         </a:ext>
                       </a:extLst>
                     </a:blip>
@@ -511,97 +460,88 @@
       </w:r>
       <w:r>
         <w:rPr>
-          <w:sz w:val="28"/>
-          <w:szCs w:val="28"/>
           <w:lang w:val="uk-UA"/>
         </w:rPr>
         <w:t xml:space="preserve">Діаграма </w:t>
       </w:r>
       <w:r>
         <w:rPr>
-          <w:sz w:val="28"/>
-          <w:szCs w:val="28"/>
           <w:lang w:val="uk-UA"/>
         </w:rPr>
         <w:t>5</w:t>
       </w:r>
       <w:r>
         <w:rPr>
-          <w:sz w:val="28"/>
-          <w:szCs w:val="28"/>
           <w:lang w:val="uk-UA"/>
         </w:rPr>
         <w:t xml:space="preserve">: </w:t>
       </w:r>
-      <w:r>
-        <w:rPr>
-          <w:sz w:val="28"/>
-          <w:szCs w:val="28"/>
+      <w:proofErr w:type="spellStart"/>
+      <w:r>
+        <w:rPr>
           <w:lang w:val="uk-UA"/>
         </w:rPr>
         <w:t>Use</w:t>
       </w:r>
-      <w:r>
-        <w:rPr>
-          <w:sz w:val="28"/>
-          <w:szCs w:val="28"/>
+      <w:proofErr w:type="spellEnd"/>
+      <w:r>
+        <w:rPr>
           <w:lang w:val="uk-UA"/>
         </w:rPr>
         <w:t xml:space="preserve"> </w:t>
       </w:r>
-      <w:r>
-        <w:rPr>
-          <w:sz w:val="28"/>
-          <w:szCs w:val="28"/>
+      <w:proofErr w:type="spellStart"/>
+      <w:r>
+        <w:rPr>
           <w:lang w:val="uk-UA"/>
         </w:rPr>
         <w:t>case</w:t>
       </w:r>
+      <w:proofErr w:type="spellEnd"/>
     </w:p>
     <w:p>
       <w:pPr>
-        <w:pStyle w:val="a"/>
         <w:ind w:firstLine="0"/>
         <w:jc w:val="center"/>
         <w:rPr>
-          <w:sz w:val="28"/>
-          <w:szCs w:val="28"/>
           <w:lang w:val="uk-UA"/>
         </w:rPr>
       </w:pPr>
     </w:p>
     <w:p>
       <w:pPr>
-        <w:pStyle w:val="a"/>
         <w:ind w:firstLine="0"/>
         <w:jc w:val="center"/>
         <w:rPr>
-          <w:sz w:val="28"/>
-          <w:szCs w:val="28"/>
-          <w:lang w:val="uk-UA"/>
-        </w:rPr>
-      </w:pPr>
-      <w:r>
+          <w:lang w:val="uk-UA"/>
+        </w:rPr>
+      </w:pPr>
+      <w:r>
+        <w:rPr>
+          <w:noProof/>
+          <w:lang w:val="uk-UA" w:eastAsia="uk-UA"/>
+        </w:rPr>
+        <w:lastRenderedPageBreak/>
         <w:drawing>
-          <wp:inline wp14:editId="76F9C064" wp14:anchorId="3563AC80">
+          <wp:inline distT="0" distB="0" distL="0" distR="0" wp14:anchorId="3563AC80" wp14:editId="76F9C064">
             <wp:extent cx="6076952" cy="5915025"/>
             <wp:effectExtent l="0" t="0" r="0" b="0"/>
-            <wp:docPr id="1547074390" name="" title=""/>
+            <wp:docPr id="1547074390" name="Рисунок 1547074390"/>
             <wp:cNvGraphicFramePr>
-              <a:graphicFrameLocks noChangeAspect="1"/>
+              <a:graphicFrameLocks xmlns:a="http://schemas.openxmlformats.org/drawingml/2006/main" noChangeAspect="1"/>
             </wp:cNvGraphicFramePr>
-            <a:graphic>
+            <a:graphic xmlns:a="http://schemas.openxmlformats.org/drawingml/2006/main">
               <a:graphicData uri="http://schemas.openxmlformats.org/drawingml/2006/picture">
-                <pic:pic>
+                <pic:pic xmlns:pic="http://schemas.openxmlformats.org/drawingml/2006/picture">
                   <pic:nvPicPr>
                     <pic:cNvPr id="0" name=""/>
                     <pic:cNvPicPr/>
                   </pic:nvPicPr>
                   <pic:blipFill>
-                    <a:blip r:embed="Rf4622da34b654cad">
+                    <a:blip r:embed="rId10">
                       <a:extLst>
-                        <a:ext xmlns:a="http://schemas.openxmlformats.org/drawingml/2006/main" uri="{28A0092B-C50C-407E-A947-70E740481C1C}">
-                          <a14:useLocalDpi val="0"/>
+                        <a:ext uri="{28A0092B-C50C-407E-A947-70E740481C1C}">
+                          <a14:useLocalDpi xmlns:a14="http://schemas.microsoft.com/office/drawing/2010/main" val="0"/>
                         </a:ext>
                       </a:extLst>
                     </a:blip>
@@ -627,57 +567,46 @@
     </w:p>
     <w:p>
       <w:pPr>
-        <w:pStyle w:val="a"/>
         <w:ind w:firstLine="0"/>
         <w:jc w:val="center"/>
         <w:rPr>
-          <w:sz w:val="28"/>
-          <w:szCs w:val="28"/>
-          <w:lang w:val="uk-UA"/>
-        </w:rPr>
-      </w:pPr>
-      <w:r>
-        <w:rPr>
-          <w:sz w:val="28"/>
-          <w:szCs w:val="28"/>
+          <w:lang w:val="uk-UA"/>
+        </w:rPr>
+      </w:pPr>
+      <w:r>
+        <w:rPr>
           <w:lang w:val="uk-UA"/>
         </w:rPr>
         <w:t xml:space="preserve">Діаграма 6: </w:t>
       </w:r>
-      <w:r>
-        <w:rPr>
-          <w:sz w:val="28"/>
-          <w:szCs w:val="28"/>
+      <w:proofErr w:type="spellStart"/>
+      <w:r>
+        <w:rPr>
           <w:lang w:val="uk-UA"/>
         </w:rPr>
         <w:t>Sequence</w:t>
       </w:r>
+      <w:proofErr w:type="spellEnd"/>
     </w:p>
     <w:p>
       <w:pPr>
-        <w:pStyle w:val="a"/>
         <w:ind w:firstLine="0"/>
         <w:jc w:val="center"/>
         <w:rPr>
-          <w:sz w:val="28"/>
-          <w:szCs w:val="28"/>
           <w:lang w:val="uk-UA"/>
         </w:rPr>
       </w:pPr>
     </w:p>
     <w:p>
       <w:pPr>
-        <w:pStyle w:val="a"/>
         <w:jc w:val="center"/>
         <w:rPr>
-          <w:sz w:val="28"/>
-          <w:szCs w:val="28"/>
           <w:lang w:val="uk-UA"/>
         </w:rPr>
       </w:pPr>
     </w:p>
     <w:sectPr>
-      <w:pgSz w:w="11906" w:h="16838" w:orient="portrait"/>
+      <w:pgSz w:w="11906" w:h="16838"/>
       <w:pgMar w:top="1134" w:right="1134" w:bottom="1134" w:left="1134" w:header="709" w:footer="709" w:gutter="0"/>
       <w:cols w:space="708"/>
       <w:docGrid w:linePitch="360"/>
@@ -687,7 +616,7 @@
 </file>
 
 <file path=word/numbering.xml><?xml version="1.0" encoding="utf-8"?>
-<w:numbering xmlns:wpc="http://schemas.microsoft.com/office/word/2010/wordprocessingCanvas" xmlns:cx="http://schemas.microsoft.com/office/drawing/2014/chartex" xmlns:cx1="http://schemas.microsoft.com/office/drawing/2015/9/8/chartex" xmlns:cx2="http://schemas.microsoft.com/office/drawing/2015/10/21/chartex" xmlns:cx3="http://schemas.microsoft.com/office/drawing/2016/5/9/chartex" xmlns:cx4="http://schemas.microsoft.com/office/drawing/2016/5/10/chartex" xmlns:cx5="http://schemas.microsoft.com/office/drawing/2016/5/11/chartex" xmlns:cx6="http://schemas.microsoft.com/office/drawing/2016/5/12/chartex" xmlns:cx7="http://schemas.microsoft.com/office/drawing/2016/5/13/chartex" xmlns:cx8="http://schemas.microsoft.com/office/drawing/2016/5/14/chartex" xmlns:mc="http://schemas.openxmlformats.org/markup-compatibility/2006" xmlns:aink="http://schemas.microsoft.com/office/drawing/2016/ink" xmlns:am3d="http://schemas.microsoft.com/office/drawing/2017/model3d" xmlns:o="urn:schemas-microsoft-com:office:office" xmlns:r="http://schemas.openxmlformats.org/officeDocument/2006/relationships" xmlns:m="http://schemas.openxmlformats.org/officeDocument/2006/math" xmlns:v="urn:schemas-microsoft-com:vml" xmlns:wp14="http://schemas.microsoft.com/office/word/2010/wordprocessingDrawing" xmlns:wp="http://schemas.openxmlformats.org/drawingml/2006/wordprocessingDrawing" xmlns:w10="urn:schemas-microsoft-com:office:word" xmlns:w="http://schemas.openxmlformats.org/wordprocessingml/2006/main" xmlns:w14="http://schemas.microsoft.com/office/word/2010/wordml" xmlns:w15="http://schemas.microsoft.com/office/word/2012/wordml" xmlns:w16cid="http://schemas.microsoft.com/office/word/2016/wordml/cid" xmlns:w16se="http://schemas.microsoft.com/office/word/2015/wordml/symex" xmlns:wpg="http://schemas.microsoft.com/office/word/2010/wordprocessingGroup" xmlns:wpi="http://schemas.microsoft.com/office/word/2010/wordprocessingInk" xmlns:wne="http://schemas.microsoft.com/office/word/2006/wordml" xmlns:wps="http://schemas.microsoft.com/office/word/2010/wordprocessingShape" mc:Ignorable="w14 w15 w16se w16cid wp14">
+<w:numbering xmlns:wpc="http://schemas.microsoft.com/office/word/2010/wordprocessingCanvas" xmlns:cx="http://schemas.microsoft.com/office/drawing/2014/chartex" xmlns:mc="http://schemas.openxmlformats.org/markup-compatibility/2006" xmlns:o="urn:schemas-microsoft-com:office:office" xmlns:r="http://schemas.openxmlformats.org/officeDocument/2006/relationships" xmlns:m="http://schemas.openxmlformats.org/officeDocument/2006/math" xmlns:v="urn:schemas-microsoft-com:vml" xmlns:wp14="http://schemas.microsoft.com/office/word/2010/wordprocessingDrawing" xmlns:wp="http://schemas.openxmlformats.org/drawingml/2006/wordprocessingDrawing" xmlns:w10="urn:schemas-microsoft-com:office:word" xmlns:w="http://schemas.openxmlformats.org/wordprocessingml/2006/main" xmlns:w14="http://schemas.microsoft.com/office/word/2010/wordml" xmlns:w15="http://schemas.microsoft.com/office/word/2012/wordml" xmlns:w16se="http://schemas.microsoft.com/office/word/2015/wordml/symex" xmlns:wpg="http://schemas.microsoft.com/office/word/2010/wordprocessingGroup" xmlns:wpi="http://schemas.microsoft.com/office/word/2010/wordprocessingInk" xmlns:wne="http://schemas.microsoft.com/office/word/2006/wordml" xmlns:wps="http://schemas.microsoft.com/office/word/2010/wordprocessingShape" mc:Ignorable="w14 w15 w16se wp14">
   <w:abstractNum w:abstractNumId="0" w15:restartNumberingAfterBreak="0">
     <w:nsid w:val="0B3050AC"/>
     <w:multiLevelType w:val="hybridMultilevel"/>
@@ -704,7 +633,7 @@
         <w:ind w:left="720" w:hanging="360"/>
       </w:pPr>
       <w:rPr>
-        <w:rFonts w:hint="default" w:ascii="Symbol" w:hAnsi="Symbol"/>
+        <w:rFonts w:ascii="Symbol" w:hAnsi="Symbol" w:hint="default"/>
       </w:rPr>
     </w:lvl>
     <w:lvl w:ilvl="1" w:tplc="04190003" w:tentative="1">
@@ -719,7 +648,7 @@
         <w:ind w:left="1440" w:hanging="360"/>
       </w:pPr>
       <w:rPr>
-        <w:rFonts w:hint="default" w:ascii="Courier New" w:hAnsi="Courier New" w:cs="Courier New"/>
+        <w:rFonts w:ascii="Courier New" w:hAnsi="Courier New" w:cs="Courier New" w:hint="default"/>
       </w:rPr>
     </w:lvl>
     <w:lvl w:ilvl="2" w:tplc="04190005" w:tentative="1">
@@ -734,7 +663,7 @@
         <w:ind w:left="2160" w:hanging="360"/>
       </w:pPr>
       <w:rPr>
-        <w:rFonts w:hint="default" w:ascii="Wingdings" w:hAnsi="Wingdings"/>
+        <w:rFonts w:ascii="Wingdings" w:hAnsi="Wingdings" w:hint="default"/>
       </w:rPr>
     </w:lvl>
     <w:lvl w:ilvl="3" w:tplc="04190001" w:tentative="1">
@@ -749,7 +678,7 @@
         <w:ind w:left="2880" w:hanging="360"/>
       </w:pPr>
       <w:rPr>
-        <w:rFonts w:hint="default" w:ascii="Symbol" w:hAnsi="Symbol"/>
+        <w:rFonts w:ascii="Symbol" w:hAnsi="Symbol" w:hint="default"/>
       </w:rPr>
     </w:lvl>
     <w:lvl w:ilvl="4" w:tplc="04190003" w:tentative="1">
@@ -764,7 +693,7 @@
         <w:ind w:left="3600" w:hanging="360"/>
       </w:pPr>
       <w:rPr>
-        <w:rFonts w:hint="default" w:ascii="Courier New" w:hAnsi="Courier New" w:cs="Courier New"/>
+        <w:rFonts w:ascii="Courier New" w:hAnsi="Courier New" w:cs="Courier New" w:hint="default"/>
       </w:rPr>
     </w:lvl>
     <w:lvl w:ilvl="5" w:tplc="04190005" w:tentative="1">
@@ -779,7 +708,7 @@
         <w:ind w:left="4320" w:hanging="360"/>
       </w:pPr>
       <w:rPr>
-        <w:rFonts w:hint="default" w:ascii="Wingdings" w:hAnsi="Wingdings"/>
+        <w:rFonts w:ascii="Wingdings" w:hAnsi="Wingdings" w:hint="default"/>
       </w:rPr>
     </w:lvl>
     <w:lvl w:ilvl="6" w:tplc="04190001" w:tentative="1">
@@ -794,7 +723,7 @@
         <w:ind w:left="5040" w:hanging="360"/>
       </w:pPr>
       <w:rPr>
-        <w:rFonts w:hint="default" w:ascii="Symbol" w:hAnsi="Symbol"/>
+        <w:rFonts w:ascii="Symbol" w:hAnsi="Symbol" w:hint="default"/>
       </w:rPr>
     </w:lvl>
     <w:lvl w:ilvl="7" w:tplc="04190003" w:tentative="1">
@@ -809,7 +738,7 @@
         <w:ind w:left="5760" w:hanging="360"/>
       </w:pPr>
       <w:rPr>
-        <w:rFonts w:hint="default" w:ascii="Courier New" w:hAnsi="Courier New" w:cs="Courier New"/>
+        <w:rFonts w:ascii="Courier New" w:hAnsi="Courier New" w:cs="Courier New" w:hint="default"/>
       </w:rPr>
     </w:lvl>
     <w:lvl w:ilvl="8" w:tplc="04190005" w:tentative="1">
@@ -824,7 +753,7 @@
         <w:ind w:left="6480" w:hanging="360"/>
       </w:pPr>
       <w:rPr>
-        <w:rFonts w:hint="default" w:ascii="Wingdings" w:hAnsi="Wingdings"/>
+        <w:rFonts w:ascii="Wingdings" w:hAnsi="Wingdings" w:hint="default"/>
       </w:rPr>
     </w:lvl>
   </w:abstractNum>
@@ -841,7 +770,7 @@
         <w:ind w:left="720" w:hanging="360"/>
       </w:pPr>
       <w:rPr>
-        <w:rFonts w:hint="default" w:ascii="Symbol" w:hAnsi="Symbol"/>
+        <w:rFonts w:ascii="Symbol" w:hAnsi="Symbol" w:hint="default"/>
       </w:rPr>
     </w:lvl>
     <w:lvl w:ilvl="1" w:tplc="20000003" w:tentative="1">
@@ -853,7 +782,7 @@
         <w:ind w:left="1440" w:hanging="360"/>
       </w:pPr>
       <w:rPr>
-        <w:rFonts w:hint="default" w:ascii="Courier New" w:hAnsi="Courier New" w:cs="Courier New"/>
+        <w:rFonts w:ascii="Courier New" w:hAnsi="Courier New" w:cs="Courier New" w:hint="default"/>
       </w:rPr>
     </w:lvl>
     <w:lvl w:ilvl="2" w:tplc="20000005" w:tentative="1">
@@ -865,7 +794,7 @@
         <w:ind w:left="2160" w:hanging="360"/>
       </w:pPr>
       <w:rPr>
-        <w:rFonts w:hint="default" w:ascii="Wingdings" w:hAnsi="Wingdings"/>
+        <w:rFonts w:ascii="Wingdings" w:hAnsi="Wingdings" w:hint="default"/>
       </w:rPr>
     </w:lvl>
     <w:lvl w:ilvl="3" w:tplc="20000001" w:tentative="1">
@@ -877,7 +806,7 @@
         <w:ind w:left="2880" w:hanging="360"/>
       </w:pPr>
       <w:rPr>
-        <w:rFonts w:hint="default" w:ascii="Symbol" w:hAnsi="Symbol"/>
+        <w:rFonts w:ascii="Symbol" w:hAnsi="Symbol" w:hint="default"/>
       </w:rPr>
     </w:lvl>
     <w:lvl w:ilvl="4" w:tplc="20000003" w:tentative="1">
@@ -889,7 +818,7 @@
         <w:ind w:left="3600" w:hanging="360"/>
       </w:pPr>
       <w:rPr>
-        <w:rFonts w:hint="default" w:ascii="Courier New" w:hAnsi="Courier New" w:cs="Courier New"/>
+        <w:rFonts w:ascii="Courier New" w:hAnsi="Courier New" w:cs="Courier New" w:hint="default"/>
       </w:rPr>
     </w:lvl>
     <w:lvl w:ilvl="5" w:tplc="20000005" w:tentative="1">
@@ -901,7 +830,7 @@
         <w:ind w:left="4320" w:hanging="360"/>
       </w:pPr>
       <w:rPr>
-        <w:rFonts w:hint="default" w:ascii="Wingdings" w:hAnsi="Wingdings"/>
+        <w:rFonts w:ascii="Wingdings" w:hAnsi="Wingdings" w:hint="default"/>
       </w:rPr>
     </w:lvl>
     <w:lvl w:ilvl="6" w:tplc="20000001" w:tentative="1">
@@ -913,7 +842,7 @@
         <w:ind w:left="5040" w:hanging="360"/>
       </w:pPr>
       <w:rPr>
-        <w:rFonts w:hint="default" w:ascii="Symbol" w:hAnsi="Symbol"/>
+        <w:rFonts w:ascii="Symbol" w:hAnsi="Symbol" w:hint="default"/>
       </w:rPr>
     </w:lvl>
     <w:lvl w:ilvl="7" w:tplc="20000003" w:tentative="1">
@@ -925,7 +854,7 @@
         <w:ind w:left="5760" w:hanging="360"/>
       </w:pPr>
       <w:rPr>
-        <w:rFonts w:hint="default" w:ascii="Courier New" w:hAnsi="Courier New" w:cs="Courier New"/>
+        <w:rFonts w:ascii="Courier New" w:hAnsi="Courier New" w:cs="Courier New" w:hint="default"/>
       </w:rPr>
     </w:lvl>
     <w:lvl w:ilvl="8" w:tplc="20000005" w:tentative="1">
@@ -937,7 +866,7 @@
         <w:ind w:left="6480" w:hanging="360"/>
       </w:pPr>
       <w:rPr>
-        <w:rFonts w:hint="default" w:ascii="Wingdings" w:hAnsi="Wingdings"/>
+        <w:rFonts w:ascii="Wingdings" w:hAnsi="Wingdings" w:hint="default"/>
       </w:rPr>
     </w:lvl>
   </w:abstractNum>
@@ -954,7 +883,7 @@
         <w:ind w:left="1429" w:hanging="360"/>
       </w:pPr>
       <w:rPr>
-        <w:rFonts w:hint="default" w:ascii="Symbol" w:hAnsi="Symbol"/>
+        <w:rFonts w:ascii="Symbol" w:hAnsi="Symbol" w:hint="default"/>
       </w:rPr>
     </w:lvl>
     <w:lvl w:ilvl="1" w:tplc="20000003" w:tentative="1">
@@ -966,7 +895,7 @@
         <w:ind w:left="2149" w:hanging="360"/>
       </w:pPr>
       <w:rPr>
-        <w:rFonts w:hint="default" w:ascii="Courier New" w:hAnsi="Courier New" w:cs="Courier New"/>
+        <w:rFonts w:ascii="Courier New" w:hAnsi="Courier New" w:cs="Courier New" w:hint="default"/>
       </w:rPr>
     </w:lvl>
     <w:lvl w:ilvl="2" w:tplc="20000005" w:tentative="1">
@@ -978,7 +907,7 @@
         <w:ind w:left="2869" w:hanging="360"/>
       </w:pPr>
       <w:rPr>
-        <w:rFonts w:hint="default" w:ascii="Wingdings" w:hAnsi="Wingdings"/>
+        <w:rFonts w:ascii="Wingdings" w:hAnsi="Wingdings" w:hint="default"/>
       </w:rPr>
     </w:lvl>
     <w:lvl w:ilvl="3" w:tplc="20000001" w:tentative="1">
@@ -990,7 +919,7 @@
         <w:ind w:left="3589" w:hanging="360"/>
       </w:pPr>
       <w:rPr>
-        <w:rFonts w:hint="default" w:ascii="Symbol" w:hAnsi="Symbol"/>
+        <w:rFonts w:ascii="Symbol" w:hAnsi="Symbol" w:hint="default"/>
       </w:rPr>
     </w:lvl>
     <w:lvl w:ilvl="4" w:tplc="20000003" w:tentative="1">
@@ -1002,7 +931,7 @@
         <w:ind w:left="4309" w:hanging="360"/>
       </w:pPr>
       <w:rPr>
-        <w:rFonts w:hint="default" w:ascii="Courier New" w:hAnsi="Courier New" w:cs="Courier New"/>
+        <w:rFonts w:ascii="Courier New" w:hAnsi="Courier New" w:cs="Courier New" w:hint="default"/>
       </w:rPr>
     </w:lvl>
     <w:lvl w:ilvl="5" w:tplc="20000005" w:tentative="1">
@@ -1014,7 +943,7 @@
         <w:ind w:left="5029" w:hanging="360"/>
       </w:pPr>
       <w:rPr>
-        <w:rFonts w:hint="default" w:ascii="Wingdings" w:hAnsi="Wingdings"/>
+        <w:rFonts w:ascii="Wingdings" w:hAnsi="Wingdings" w:hint="default"/>
       </w:rPr>
     </w:lvl>
     <w:lvl w:ilvl="6" w:tplc="20000001" w:tentative="1">
@@ -1026,7 +955,7 @@
         <w:ind w:left="5749" w:hanging="360"/>
       </w:pPr>
       <w:rPr>
-        <w:rFonts w:hint="default" w:ascii="Symbol" w:hAnsi="Symbol"/>
+        <w:rFonts w:ascii="Symbol" w:hAnsi="Symbol" w:hint="default"/>
       </w:rPr>
     </w:lvl>
     <w:lvl w:ilvl="7" w:tplc="20000003" w:tentative="1">
@@ -1038,7 +967,7 @@
         <w:ind w:left="6469" w:hanging="360"/>
       </w:pPr>
       <w:rPr>
-        <w:rFonts w:hint="default" w:ascii="Courier New" w:hAnsi="Courier New" w:cs="Courier New"/>
+        <w:rFonts w:ascii="Courier New" w:hAnsi="Courier New" w:cs="Courier New" w:hint="default"/>
       </w:rPr>
     </w:lvl>
     <w:lvl w:ilvl="8" w:tplc="20000005" w:tentative="1">
@@ -1050,7 +979,7 @@
         <w:ind w:left="7189" w:hanging="360"/>
       </w:pPr>
       <w:rPr>
-        <w:rFonts w:hint="default" w:ascii="Wingdings" w:hAnsi="Wingdings"/>
+        <w:rFonts w:ascii="Wingdings" w:hAnsi="Wingdings" w:hint="default"/>
       </w:rPr>
     </w:lvl>
   </w:abstractNum>
@@ -1067,11 +996,11 @@
 </file>
 
 <file path=word/styles.xml><?xml version="1.0" encoding="utf-8"?>
-<w:styles xmlns:wp14="http://schemas.microsoft.com/office/word/2010/wordprocessingDrawing" xmlns:mc="http://schemas.openxmlformats.org/markup-compatibility/2006" xmlns:r="http://schemas.openxmlformats.org/officeDocument/2006/relationships" xmlns:w="http://schemas.openxmlformats.org/wordprocessingml/2006/main" xmlns:w14="http://schemas.microsoft.com/office/word/2010/wordml" xmlns:w15="http://schemas.microsoft.com/office/word/2012/wordml" xmlns:w16cid="http://schemas.microsoft.com/office/word/2016/wordml/cid" xmlns:w16se="http://schemas.microsoft.com/office/word/2015/wordml/symex" mc:Ignorable="w14 w15 w16se w16cid wp14">
+<w:styles xmlns:mc="http://schemas.openxmlformats.org/markup-compatibility/2006" xmlns:r="http://schemas.openxmlformats.org/officeDocument/2006/relationships" xmlns:w="http://schemas.openxmlformats.org/wordprocessingml/2006/main" xmlns:w14="http://schemas.microsoft.com/office/word/2010/wordml" xmlns:w15="http://schemas.microsoft.com/office/word/2012/wordml" xmlns:w16se="http://schemas.microsoft.com/office/word/2015/wordml/symex" mc:Ignorable="w14 w15 w16se">
   <w:docDefaults>
     <w:rPrDefault>
       <w:rPr>
-        <w:rFonts w:ascii="Times New Roman" w:hAnsi="Times New Roman" w:cs="Times New Roman" w:eastAsiaTheme="minorHAnsi"/>
+        <w:rFonts w:ascii="Times New Roman" w:eastAsiaTheme="minorHAnsi" w:hAnsi="Times New Roman" w:cs="Times New Roman"/>
         <w:color w:val="000000" w:themeColor="text1"/>
         <w:sz w:val="28"/>
         <w:szCs w:val="28"/>
@@ -1086,17 +1015,17 @@
       </w:pPr>
     </w:pPrDefault>
   </w:docDefaults>
-  <w:latentStyles w:defLockedState="0" w:defUIPriority="99" w:defSemiHidden="0" w:defUnhideWhenUsed="0" w:defQFormat="0" w:count="375">
+  <w:latentStyles w:defLockedState="0" w:defUIPriority="99" w:defSemiHidden="0" w:defUnhideWhenUsed="0" w:defQFormat="0" w:count="371">
     <w:lsdException w:name="Normal" w:uiPriority="0" w:qFormat="1"/>
     <w:lsdException w:name="heading 1" w:uiPriority="9" w:qFormat="1"/>
-    <w:lsdException w:name="heading 2" w:uiPriority="9" w:semiHidden="1" w:unhideWhenUsed="1" w:qFormat="1"/>
-    <w:lsdException w:name="heading 3" w:uiPriority="9" w:semiHidden="1" w:unhideWhenUsed="1" w:qFormat="1"/>
-    <w:lsdException w:name="heading 4" w:uiPriority="9" w:semiHidden="1" w:unhideWhenUsed="1" w:qFormat="1"/>
-    <w:lsdException w:name="heading 5" w:uiPriority="9" w:semiHidden="1" w:unhideWhenUsed="1" w:qFormat="1"/>
-    <w:lsdException w:name="heading 6" w:uiPriority="9" w:semiHidden="1" w:unhideWhenUsed="1" w:qFormat="1"/>
-    <w:lsdException w:name="heading 7" w:uiPriority="9" w:semiHidden="1" w:unhideWhenUsed="1" w:qFormat="1"/>
-    <w:lsdException w:name="heading 8" w:uiPriority="9" w:semiHidden="1" w:unhideWhenUsed="1" w:qFormat="1"/>
-    <w:lsdException w:name="heading 9" w:uiPriority="9" w:semiHidden="1" w:unhideWhenUsed="1" w:qFormat="1"/>
+    <w:lsdException w:name="heading 2" w:semiHidden="1" w:uiPriority="9" w:unhideWhenUsed="1" w:qFormat="1"/>
+    <w:lsdException w:name="heading 3" w:semiHidden="1" w:uiPriority="9" w:unhideWhenUsed="1" w:qFormat="1"/>
+    <w:lsdException w:name="heading 4" w:semiHidden="1" w:uiPriority="9" w:unhideWhenUsed="1" w:qFormat="1"/>
+    <w:lsdException w:name="heading 5" w:semiHidden="1" w:uiPriority="9" w:unhideWhenUsed="1" w:qFormat="1"/>
+    <w:lsdException w:name="heading 6" w:semiHidden="1" w:uiPriority="9" w:unhideWhenUsed="1" w:qFormat="1"/>
+    <w:lsdException w:name="heading 7" w:semiHidden="1" w:uiPriority="9" w:unhideWhenUsed="1" w:qFormat="1"/>
+    <w:lsdException w:name="heading 8" w:semiHidden="1" w:uiPriority="9" w:unhideWhenUsed="1" w:qFormat="1"/>
+    <w:lsdException w:name="heading 9" w:semiHidden="1" w:uiPriority="9" w:unhideWhenUsed="1" w:qFormat="1"/>
     <w:lsdException w:name="index 1" w:semiHidden="1" w:unhideWhenUsed="1"/>
     <w:lsdException w:name="index 2" w:semiHidden="1" w:unhideWhenUsed="1"/>
     <w:lsdException w:name="index 3" w:semiHidden="1" w:unhideWhenUsed="1"/>
@@ -1106,22 +1035,22 @@
     <w:lsdException w:name="index 7" w:semiHidden="1" w:unhideWhenUsed="1"/>
     <w:lsdException w:name="index 8" w:semiHidden="1" w:unhideWhenUsed="1"/>
     <w:lsdException w:name="index 9" w:semiHidden="1" w:unhideWhenUsed="1"/>
-    <w:lsdException w:name="toc 1" w:uiPriority="39" w:semiHidden="1" w:unhideWhenUsed="1"/>
-    <w:lsdException w:name="toc 2" w:uiPriority="39" w:semiHidden="1" w:unhideWhenUsed="1"/>
-    <w:lsdException w:name="toc 3" w:uiPriority="39" w:semiHidden="1" w:unhideWhenUsed="1"/>
-    <w:lsdException w:name="toc 4" w:uiPriority="39" w:semiHidden="1" w:unhideWhenUsed="1"/>
-    <w:lsdException w:name="toc 5" w:uiPriority="39" w:semiHidden="1" w:unhideWhenUsed="1"/>
-    <w:lsdException w:name="toc 6" w:uiPriority="39" w:semiHidden="1" w:unhideWhenUsed="1"/>
-    <w:lsdException w:name="toc 7" w:uiPriority="39" w:semiHidden="1" w:unhideWhenUsed="1"/>
-    <w:lsdException w:name="toc 8" w:uiPriority="39" w:semiHidden="1" w:unhideWhenUsed="1"/>
-    <w:lsdException w:name="toc 9" w:uiPriority="39" w:semiHidden="1" w:unhideWhenUsed="1"/>
+    <w:lsdException w:name="toc 1" w:semiHidden="1" w:uiPriority="39" w:unhideWhenUsed="1"/>
+    <w:lsdException w:name="toc 2" w:semiHidden="1" w:uiPriority="39" w:unhideWhenUsed="1"/>
+    <w:lsdException w:name="toc 3" w:semiHidden="1" w:uiPriority="39" w:unhideWhenUsed="1"/>
+    <w:lsdException w:name="toc 4" w:semiHidden="1" w:uiPriority="39" w:unhideWhenUsed="1"/>
+    <w:lsdException w:name="toc 5" w:semiHidden="1" w:uiPriority="39" w:unhideWhenUsed="1"/>
+    <w:lsdException w:name="toc 6" w:semiHidden="1" w:uiPriority="39" w:unhideWhenUsed="1"/>
+    <w:lsdException w:name="toc 7" w:semiHidden="1" w:uiPriority="39" w:unhideWhenUsed="1"/>
+    <w:lsdException w:name="toc 8" w:semiHidden="1" w:uiPriority="39" w:unhideWhenUsed="1"/>
+    <w:lsdException w:name="toc 9" w:semiHidden="1" w:uiPriority="39" w:unhideWhenUsed="1"/>
     <w:lsdException w:name="Normal Indent" w:semiHidden="1" w:unhideWhenUsed="1"/>
     <w:lsdException w:name="footnote text" w:semiHidden="1" w:unhideWhenUsed="1"/>
     <w:lsdException w:name="annotation text" w:semiHidden="1" w:unhideWhenUsed="1"/>
     <w:lsdException w:name="header" w:semiHidden="1" w:unhideWhenUsed="1"/>
     <w:lsdException w:name="footer" w:semiHidden="1" w:unhideWhenUsed="1"/>
     <w:lsdException w:name="index heading" w:semiHidden="1" w:unhideWhenUsed="1"/>
-    <w:lsdException w:name="caption" w:uiPriority="35" w:semiHidden="1" w:unhideWhenUsed="1" w:qFormat="1"/>
+    <w:lsdException w:name="caption" w:semiHidden="1" w:uiPriority="35" w:unhideWhenUsed="1" w:qFormat="1"/>
     <w:lsdException w:name="table of figures" w:semiHidden="1" w:unhideWhenUsed="1"/>
     <w:lsdException w:name="envelope address" w:semiHidden="1" w:unhideWhenUsed="1"/>
     <w:lsdException w:name="envelope return" w:semiHidden="1" w:unhideWhenUsed="1"/>
@@ -1152,7 +1081,7 @@
     <w:lsdException w:name="Title" w:uiPriority="10" w:qFormat="1"/>
     <w:lsdException w:name="Closing" w:semiHidden="1" w:unhideWhenUsed="1"/>
     <w:lsdException w:name="Signature" w:semiHidden="1" w:unhideWhenUsed="1"/>
-    <w:lsdException w:name="Default Paragraph Font" w:uiPriority="1" w:semiHidden="1" w:unhideWhenUsed="1"/>
+    <w:lsdException w:name="Default Paragraph Font" w:semiHidden="1" w:uiPriority="1" w:unhideWhenUsed="1"/>
     <w:lsdException w:name="Body Text" w:semiHidden="1" w:unhideWhenUsed="1"/>
     <w:lsdException w:name="Body Text Indent" w:semiHidden="1" w:unhideWhenUsed="1"/>
     <w:lsdException w:name="List Continue" w:semiHidden="1" w:unhideWhenUsed="1"/>
@@ -1352,8 +1281,8 @@
     <w:lsdException w:name="Subtle Reference" w:uiPriority="31" w:qFormat="1"/>
     <w:lsdException w:name="Intense Reference" w:uiPriority="32" w:qFormat="1"/>
     <w:lsdException w:name="Book Title" w:uiPriority="33" w:qFormat="1"/>
-    <w:lsdException w:name="Bibliography" w:uiPriority="37" w:semiHidden="1" w:unhideWhenUsed="1"/>
-    <w:lsdException w:name="TOC Heading" w:uiPriority="39" w:semiHidden="1" w:unhideWhenUsed="1" w:qFormat="1"/>
+    <w:lsdException w:name="Bibliography" w:semiHidden="1" w:uiPriority="37" w:unhideWhenUsed="1"/>
+    <w:lsdException w:name="TOC Heading" w:semiHidden="1" w:uiPriority="39" w:unhideWhenUsed="1" w:qFormat="1"/>
     <w:lsdException w:name="Plain Table 1" w:uiPriority="41"/>
     <w:lsdException w:name="Plain Table 2" w:uiPriority="42"/>
     <w:lsdException w:name="Plain Table 3" w:uiPriority="43"/>
@@ -1458,22 +1387,18 @@
     <w:lsdException w:name="List Table 5 Dark Accent 6" w:uiPriority="50"/>
     <w:lsdException w:name="List Table 6 Colorful Accent 6" w:uiPriority="51"/>
     <w:lsdException w:name="List Table 7 Colorful Accent 6" w:uiPriority="52"/>
-    <w:lsdException w:name="Mention" w:semiHidden="1" w:unhideWhenUsed="1"/>
-    <w:lsdException w:name="Smart Hyperlink" w:semiHidden="1" w:unhideWhenUsed="1"/>
-    <w:lsdException w:name="Hashtag" w:semiHidden="1" w:unhideWhenUsed="1"/>
-    <w:lsdException w:name="Unresolved Mention" w:semiHidden="1" w:unhideWhenUsed="1"/>
   </w:latentStyles>
-  <w:style w:type="paragraph" w:styleId="a" w:default="1">
+  <w:style w:type="paragraph" w:default="1" w:styleId="a">
     <w:name w:val="Normal"/>
     <w:qFormat/>
   </w:style>
-  <w:style w:type="character" w:styleId="a0" w:default="1">
+  <w:style w:type="character" w:default="1" w:styleId="a0">
     <w:name w:val="Default Paragraph Font"/>
     <w:uiPriority w:val="1"/>
     <w:semiHidden/>
     <w:unhideWhenUsed/>
   </w:style>
-  <w:style w:type="table" w:styleId="a1" w:default="1">
+  <w:style w:type="table" w:default="1" w:styleId="a1">
     <w:name w:val="Normal Table"/>
     <w:uiPriority w:val="99"/>
     <w:semiHidden/>
@@ -1488,7 +1413,7 @@
       </w:tblCellMar>
     </w:tblPr>
   </w:style>
-  <w:style w:type="numbering" w:styleId="a2" w:default="1">
+  <w:style w:type="numbering" w:default="1" w:styleId="a2">
     <w:name w:val="No List"/>
     <w:uiPriority w:val="99"/>
     <w:semiHidden/>

</xml_diff>